<commit_message>
:books: docs: Documentação modificada
</commit_message>
<xml_diff>
--- a/Documents/Sprint11_Task_58DesenvolverTelaCompany.docx
+++ b/Documents/Sprint11_Task_58DesenvolverTelaCompany.docx
@@ -833,6 +833,25 @@
       <w:pPr>
         <w:jc w:val="both"/>
       </w:pPr>
+      <w:r>
+        <w:t xml:space="preserve">Nesta </w:t>
+      </w:r>
+      <w:proofErr w:type="spellStart"/>
+      <w:r>
+        <w:t>Task</w:t>
+      </w:r>
+      <w:proofErr w:type="spellEnd"/>
+      <w:r>
+        <w:t xml:space="preserve"> foi desenvolvida a tela </w:t>
+      </w:r>
+      <w:proofErr w:type="spellStart"/>
+      <w:r>
+        <w:t>Company</w:t>
+      </w:r>
+      <w:proofErr w:type="spellEnd"/>
+      <w:r>
+        <w:t>, onde realiza-se cadastros de empresas.</w:t>
+      </w:r>
       <w:bookmarkStart w:id="0" w:name="_GoBack"/>
       <w:bookmarkEnd w:id="0"/>
     </w:p>
@@ -3552,7 +3571,7 @@
 </file>
 
 <file path=customXml/itemProps1.xml><?xml version="1.0" encoding="utf-8"?>
-<ds:datastoreItem xmlns:ds="http://schemas.openxmlformats.org/officeDocument/2006/customXml" ds:itemID="{41A6D928-1AF7-4CE9-B377-7E91B8305BA2}">
+<ds:datastoreItem xmlns:ds="http://schemas.openxmlformats.org/officeDocument/2006/customXml" ds:itemID="{44D7FDB0-CADB-4210-870B-0259A5D1AE47}">
   <ds:schemaRefs>
     <ds:schemaRef ds:uri="http://schemas.openxmlformats.org/officeDocument/2006/bibliography"/>
   </ds:schemaRefs>

</xml_diff>

<commit_message>
:sparkles:feat: correção da task
</commit_message>
<xml_diff>
--- a/Documents/Sprint11_Task_58DesenvolverTelaCompany.docx
+++ b/Documents/Sprint11_Task_58DesenvolverTelaCompany.docx
@@ -169,7 +169,7 @@
                 <w:b/>
                 <w:bCs/>
               </w:rPr>
-              <w:t>03</w:t>
+              <w:t>27</w:t>
             </w:r>
             <w:r>
               <w:rPr>
@@ -183,7 +183,14 @@
                 <w:b/>
                 <w:bCs/>
               </w:rPr>
-              <w:t>11</w:t>
+              <w:t>1</w:t>
+            </w:r>
+            <w:r>
+              <w:rPr>
+                <w:b/>
+                <w:bCs/>
+              </w:rPr>
+              <w:t>0</w:t>
             </w:r>
             <w:r>
               <w:rPr>
@@ -471,10 +478,16 @@
           </w:tcPr>
           <w:p>
             <w:r>
-              <w:t>03</w:t>
-            </w:r>
-            <w:r>
-              <w:t>/11/202</w:t>
+              <w:t>27</w:t>
+            </w:r>
+            <w:r>
+              <w:t>/1</w:t>
+            </w:r>
+            <w:r>
+              <w:t>0</w:t>
+            </w:r>
+            <w:r>
+              <w:t>/202</w:t>
             </w:r>
             <w:r>
               <w:t>5</w:t>
@@ -696,7 +709,10 @@
           </w:tcPr>
           <w:p>
             <w:r>
-              <w:t>12</w:t>
+              <w:t>1</w:t>
+            </w:r>
+            <w:r>
+              <w:t>5</w:t>
             </w:r>
           </w:p>
         </w:tc>
@@ -709,10 +725,12 @@
               <w:t>1</w:t>
             </w:r>
             <w:r>
-              <w:t>2</w:t>
+              <w:t>5</w:t>
             </w:r>
           </w:p>
         </w:tc>
+        <w:bookmarkStart w:id="0" w:name="_GoBack"/>
+        <w:bookmarkEnd w:id="0"/>
       </w:tr>
       <w:tr>
         <w:tc>
@@ -761,7 +779,10 @@
           </w:tcPr>
           <w:p>
             <w:r>
-              <w:t>12</w:t>
+              <w:t>1</w:t>
+            </w:r>
+            <w:r>
+              <w:t>5</w:t>
             </w:r>
           </w:p>
         </w:tc>
@@ -771,7 +792,10 @@
           </w:tcPr>
           <w:p>
             <w:r>
-              <w:t>12</w:t>
+              <w:t>1</w:t>
+            </w:r>
+            <w:r>
+              <w:t>5</w:t>
             </w:r>
           </w:p>
         </w:tc>
@@ -852,8 +876,6 @@
       <w:r>
         <w:t>, onde realiza-se cadastros de empresas.</w:t>
       </w:r>
-      <w:bookmarkStart w:id="0" w:name="_GoBack"/>
-      <w:bookmarkEnd w:id="0"/>
     </w:p>
     <w:p>
       <w:pPr>
@@ -3571,7 +3593,7 @@
 </file>
 
 <file path=customXml/itemProps1.xml><?xml version="1.0" encoding="utf-8"?>
-<ds:datastoreItem xmlns:ds="http://schemas.openxmlformats.org/officeDocument/2006/customXml" ds:itemID="{44D7FDB0-CADB-4210-870B-0259A5D1AE47}">
+<ds:datastoreItem xmlns:ds="http://schemas.openxmlformats.org/officeDocument/2006/customXml" ds:itemID="{9B36CFCF-3F0D-4D7F-B4F3-B1CD2E47CE14}">
   <ds:schemaRefs>
     <ds:schemaRef ds:uri="http://schemas.openxmlformats.org/officeDocument/2006/bibliography"/>
   </ds:schemaRefs>

</xml_diff>